<commit_message>
Update: Update project 1: working with the data
</commit_message>
<xml_diff>
--- a/Project 1) Working with Data/Working with Data.docx
+++ b/Project 1) Working with Data/Working with Data.docx
@@ -37,9 +37,6 @@
       </w:r>
     </w:p>
     <w:p>
-      <w:pPr>
-        <w:ind w:left="360"/>
-      </w:pPr>
       <w:r>
         <w:rPr>
           <w:noProof/>
@@ -107,23 +104,14 @@
           </wp:anchor>
         </w:drawing>
       </w:r>
-    </w:p>
-    <w:p>
-      <w:pPr>
-        <w:ind w:left="360"/>
-      </w:pPr>
-    </w:p>
-    <w:p>
-      <w:pPr>
-        <w:ind w:left="360"/>
-      </w:pPr>
-    </w:p>
-    <w:p>
-      <w:pPr>
-        <w:ind w:left="360"/>
-      </w:pPr>
-      <w:r>
-        <w:t>The average death of malaria for all of Africa is 1303 deaths per year. Most countries with the highest dead rates are located around the equator, which means that malaria infection is related to the temperature and the moisture environment.</w:t>
+      <w:r>
+        <w:t xml:space="preserve">The average death of malaria for all of Africa is 1303 deaths per year. </w:t>
+      </w:r>
+      <w:r>
+        <w:t xml:space="preserve">To get this insight, I clicked on a random country and select yes from the down dropbox to show the average deaths in the whole countries related to the actual death in each country. </w:t>
+      </w:r>
+      <w:r>
+        <w:t>Most countries with the highest dead rates are located around the equator, which means that malaria infection is related to the temperature and the moisture environment.</w:t>
       </w:r>
     </w:p>
     <w:p>
@@ -218,10 +206,7 @@
         </w:drawing>
       </w:r>
       <w:r>
-        <w:t xml:space="preserve">Insight </w:t>
-      </w:r>
-      <w:r>
-        <w:t>2</w:t>
+        <w:t>Insight 2</w:t>
       </w:r>
     </w:p>
     <w:p>
@@ -330,11 +315,15 @@
       <w:r>
         <w:t>related to the moisture places.</w:t>
       </w:r>
-    </w:p>
-    <w:p>
-      <w:pPr>
-        <w:pStyle w:val="ListParagraph"/>
-      </w:pPr>
+      <w:r>
+        <w:t xml:space="preserve"> </w:t>
+      </w:r>
+      <w:r>
+        <w:t xml:space="preserve">To get this insight, I clicked on </w:t>
+      </w:r>
+      <w:r>
+        <w:t>Egypt and Algeria map to know the average of each country and compare it to the continental average.</w:t>
+      </w:r>
     </w:p>
     <w:p>
       <w:pPr>
@@ -400,6 +389,9 @@
         </w:numPr>
       </w:pPr>
       <w:r>
+        <w:rPr>
+          <w:noProof/>
+        </w:rPr>
         <w:lastRenderedPageBreak/>
         <w:drawing>
           <wp:anchor distT="0" distB="0" distL="114300" distR="114300" simplePos="0" relativeHeight="251661312" behindDoc="0" locked="0" layoutInCell="1" allowOverlap="1" wp14:anchorId="3728CDE0" wp14:editId="64A8CA30">
@@ -458,10 +450,7 @@
         </w:drawing>
       </w:r>
       <w:r>
-        <w:t xml:space="preserve">Insight </w:t>
-      </w:r>
-      <w:r>
-        <w:t>3</w:t>
+        <w:t>Insight 3</w:t>
       </w:r>
     </w:p>
     <w:p>
@@ -492,7 +481,26 @@
         <w:pStyle w:val="ListParagraph"/>
       </w:pPr>
       <w:r>
-        <w:t xml:space="preserve">Many Countries in mid Africa has outbreak in 2008 </w:t>
+        <w:t>Many Countries in mid Africa has outbreak in 2008</w:t>
+      </w:r>
+      <w:r>
+        <w:t>.</w:t>
+      </w:r>
+    </w:p>
+    <w:p>
+      <w:pPr>
+        <w:pStyle w:val="ListParagraph"/>
+      </w:pPr>
+    </w:p>
+    <w:p>
+      <w:pPr>
+        <w:pStyle w:val="ListParagraph"/>
+      </w:pPr>
+      <w:r>
+        <w:t>To get this insight, I clicked on a random countr</w:t>
+      </w:r>
+      <w:r>
+        <w:t>ies to check their maps and compare the ups and downs of each country.</w:t>
       </w:r>
     </w:p>
     <w:sectPr>

</xml_diff>